<commit_message>
updated operation manual.docx and readme.md
</commit_message>
<xml_diff>
--- a/operation manual.docx
+++ b/operation manual.docx
@@ -49,9 +49,6 @@
     <w:p>
       <w:pPr>
         <w:ind w:firstLineChars="200" w:firstLine="420"/>
-        <w:rPr>
-          <w:rFonts w:hint="eastAsia"/>
-        </w:rPr>
       </w:pPr>
       <w:r>
         <w:rPr>
@@ -118,6 +115,67 @@
     </w:p>
     <w:p>
       <w:pPr>
+        <w:pStyle w:val="md-end-block"/>
+        <w:spacing w:before="192" w:beforeAutospacing="0" w:after="192" w:afterAutospacing="0"/>
+        <w:jc w:val="center"/>
+        <w:rPr>
+          <w:rFonts w:ascii="Open Sans" w:hAnsi="Open Sans" w:cs="Open Sans"/>
+          <w:color w:val="333333"/>
+        </w:rPr>
+      </w:pPr>
+      <w:r>
+        <w:rPr>
+          <w:rStyle w:val="md-plain"/>
+          <w:rFonts w:ascii="Open Sans" w:hAnsi="Open Sans" w:cs="Open Sans"/>
+          <w:b/>
+          <w:bCs/>
+          <w:color w:val="333333"/>
+        </w:rPr>
+        <w:t>删除所有文件夹中的</w:t>
+      </w:r>
+      <w:r>
+        <w:rPr>
+          <w:rStyle w:val="md-plain"/>
+          <w:rFonts w:ascii="Open Sans" w:hAnsi="Open Sans" w:cs="Open Sans"/>
+          <w:b/>
+          <w:bCs/>
+          <w:color w:val="333333"/>
+        </w:rPr>
+        <w:t>.</w:t>
+      </w:r>
+      <w:proofErr w:type="spellStart"/>
+      <w:r>
+        <w:rPr>
+          <w:rStyle w:val="md-plain"/>
+          <w:rFonts w:ascii="Open Sans" w:hAnsi="Open Sans" w:cs="Open Sans"/>
+          <w:b/>
+          <w:bCs/>
+          <w:color w:val="333333"/>
+        </w:rPr>
+        <w:t>gitkeep</w:t>
+      </w:r>
+      <w:proofErr w:type="spellEnd"/>
+      <w:r>
+        <w:rPr>
+          <w:rStyle w:val="md-plain"/>
+          <w:rFonts w:ascii="Open Sans" w:hAnsi="Open Sans" w:cs="Open Sans"/>
+          <w:b/>
+          <w:bCs/>
+          <w:color w:val="333333"/>
+        </w:rPr>
+        <w:t>文件</w:t>
+      </w:r>
+    </w:p>
+    <w:p>
+      <w:pPr>
+        <w:ind w:firstLineChars="200" w:firstLine="420"/>
+        <w:rPr>
+          <w:rFonts w:hint="eastAsia"/>
+        </w:rPr>
+      </w:pPr>
+    </w:p>
+    <w:p>
+      <w:pPr>
         <w:ind w:firstLineChars="200" w:firstLine="420"/>
       </w:pPr>
       <w:r>
@@ -130,7 +188,18 @@
         <w:t>平滑</w:t>
       </w:r>
       <w:r>
-        <w:t>数据，放入文件夹fitData中，以便找到真应变的数据点的真应力</w:t>
+        <w:t>数据，放入文件夹</w:t>
+      </w:r>
+      <w:proofErr w:type="spellStart"/>
+      <w:r>
+        <w:t>fitData</w:t>
+      </w:r>
+      <w:proofErr w:type="spellEnd"/>
+      <w:r>
+        <w:t>/70%</w:t>
+      </w:r>
+      <w:r>
+        <w:t>中，以便找到真应变的数据点的真应力</w:t>
       </w:r>
     </w:p>
     <w:p>
@@ -162,7 +231,13 @@
       </w:r>
       <w:r>
         <w:tab/>
-        <w:t>本文中有4种变形速率，故文件夹下有4个excel文件。每个文件内有6种温度，每种温度列单元为strain-stress，故共有2*6列。</w:t>
+        <w:t>本文中有4种变形速率，故文件夹下有4个ex</w:t>
+      </w:r>
+      <w:r>
+        <w:t>c</w:t>
+      </w:r>
+      <w:r>
+        <w:t>el文件。每个文件内有6种温度，每种温度列单元为strain-stress，故共有2*6列。</w:t>
       </w:r>
     </w:p>
     <w:p>
@@ -268,7 +343,16 @@
         <w:ind w:firstLineChars="200" w:firstLine="420"/>
       </w:pPr>
       <w:r>
-        <w:t>2、运行CE-getStrainPoint**.py系列(运行单个即可)读取/fitData/70%下所有文件，得到设置step  =</w:t>
+        <w:lastRenderedPageBreak/>
+        <w:t>2、运行CE-getStrainPoint**.py系列(运行单个即可)读取/</w:t>
+      </w:r>
+      <w:proofErr w:type="spellStart"/>
+      <w:r>
+        <w:t>fitData</w:t>
+      </w:r>
+      <w:proofErr w:type="spellEnd"/>
+      <w:r>
+        <w:t>/70%下所有文件，得到设置step  =</w:t>
       </w:r>
       <w:r>
         <w:t xml:space="preserve"> </w:t>
@@ -282,8 +366,13 @@
         </w:rPr>
         <w:t>，</w:t>
       </w:r>
-      <w:r>
-        <w:t>maxStrain = 0.95，故每个文件数据点为 0.95/0.05 个。真应变的全部数据点的真应力数据放入/Stress/70%中</w:t>
+      <w:proofErr w:type="spellStart"/>
+      <w:r>
+        <w:t>maxStrain</w:t>
+      </w:r>
+      <w:proofErr w:type="spellEnd"/>
+      <w:r>
+        <w:t xml:space="preserve"> = 0.95，故每个文件数据点为 0.95/0.05 个。真应变的全部数据点的真应力数据放入/Stress/70%中</w:t>
       </w:r>
     </w:p>
     <w:p>
@@ -345,7 +434,6 @@
         <w:rPr>
           <w:noProof/>
         </w:rPr>
-        <w:lastRenderedPageBreak/>
         <w:drawing>
           <wp:inline distT="0" distB="0" distL="0" distR="0" wp14:anchorId="0290CA55" wp14:editId="07AED80E">
             <wp:extent cx="2682472" cy="1120237"/>
@@ -599,6 +687,7 @@
         <w:rPr>
           <w:noProof/>
         </w:rPr>
+        <w:lastRenderedPageBreak/>
         <w:drawing>
           <wp:inline distT="0" distB="0" distL="0" distR="0" wp14:anchorId="1449B3AE" wp14:editId="5B0427D7">
             <wp:extent cx="2870563" cy="2426804"/>
@@ -971,6 +1060,7 @@
         <w:rPr>
           <w:noProof/>
         </w:rPr>
+        <w:lastRenderedPageBreak/>
         <w:drawing>
           <wp:inline distT="0" distB="0" distL="0" distR="0" wp14:anchorId="100CF483" wp14:editId="67940312">
             <wp:extent cx="2922089" cy="1322433"/>
@@ -1175,7 +1265,6 @@
         <w:ind w:firstLineChars="200" w:firstLine="420"/>
       </w:pPr>
       <w:r>
-        <w:lastRenderedPageBreak/>
         <w:t>5、</w:t>
       </w:r>
       <w:r>
@@ -1322,7 +1411,15 @@
         <w:t>。</w:t>
       </w:r>
       <w:r>
-        <w:t>程序读取/Stress/70%/fix-strain所有文件。每一个文件都会得到lnσ-ln</w:t>
+        <w:t>程序读取/Stress/70%/fix-strain所有文件。每一个文件都会得到</w:t>
+      </w:r>
+      <w:proofErr w:type="spellStart"/>
+      <w:r>
+        <w:t>lnσ</w:t>
+      </w:r>
+      <w:proofErr w:type="spellEnd"/>
+      <w:r>
+        <w:t>-ln</w:t>
       </w:r>
       <w:r>
         <w:rPr>
@@ -1423,13 +1520,29 @@
           <w:rFonts w:hint="eastAsia"/>
           <w:color w:val="000000" w:themeColor="text1"/>
         </w:rPr>
-        <w:t>path（读取文件的文件夹），pathResult（结果保存在的文件夹）</w:t>
-      </w:r>
+        <w:t>path（读取文件的文件夹），</w:t>
+      </w:r>
+      <w:proofErr w:type="spellStart"/>
       <w:r>
         <w:rPr>
           <w:rFonts w:hint="eastAsia"/>
           <w:color w:val="000000" w:themeColor="text1"/>
         </w:rPr>
+        <w:t>pathResult</w:t>
+      </w:r>
+      <w:proofErr w:type="spellEnd"/>
+      <w:r>
+        <w:rPr>
+          <w:rFonts w:hint="eastAsia"/>
+          <w:color w:val="000000" w:themeColor="text1"/>
+        </w:rPr>
+        <w:t>（结果保存在的文件夹）</w:t>
+      </w:r>
+      <w:r>
+        <w:rPr>
+          <w:rFonts w:hint="eastAsia"/>
+          <w:color w:val="000000" w:themeColor="text1"/>
+        </w:rPr>
         <w:t>，</w:t>
       </w:r>
     </w:p>
@@ -1520,6 +1633,7 @@
         <w:rPr>
           <w:noProof/>
         </w:rPr>
+        <w:lastRenderedPageBreak/>
         <w:drawing>
           <wp:inline distT="0" distB="0" distL="0" distR="0" wp14:anchorId="118C3F67" wp14:editId="4C69012C">
             <wp:extent cx="5174428" cy="2697714"/>
@@ -1615,7 +1729,6 @@
       <w:pPr>
         <w:ind w:firstLineChars="200" w:firstLine="420"/>
         <w:rPr>
-          <w:rFonts w:hint="eastAsia"/>
           <w:noProof/>
         </w:rPr>
       </w:pPr>
@@ -1687,7 +1800,6 @@
       <w:pPr>
         <w:ind w:firstLineChars="200" w:firstLine="420"/>
         <w:rPr>
-          <w:rFonts w:hint="eastAsia"/>
           <w:color w:val="000000" w:themeColor="text1"/>
         </w:rPr>
       </w:pPr>
@@ -1695,7 +1807,6 @@
         <w:rPr>
           <w:noProof/>
         </w:rPr>
-        <w:lastRenderedPageBreak/>
         <w:drawing>
           <wp:inline distT="0" distB="0" distL="0" distR="0" wp14:anchorId="71543C12" wp14:editId="36B8E2A7">
             <wp:extent cx="4699000" cy="1336040"/>
@@ -1958,7 +2069,15 @@
           </w:tcPr>
           <w:p>
             <w:r>
-              <w:t>**lnA**</w:t>
+              <w:t>**</w:t>
+            </w:r>
+            <w:proofErr w:type="spellStart"/>
+            <w:r>
+              <w:t>lnA</w:t>
+            </w:r>
+            <w:proofErr w:type="spellEnd"/>
+            <w:r>
+              <w:t>**</w:t>
             </w:r>
           </w:p>
         </w:tc>
@@ -1979,7 +2098,27 @@
         <w:t>多项式</w:t>
       </w:r>
       <w:r>
-        <w:t>拟合 应变与**α****n****Q****lnA**（/SCCE-build/多项式拟合.opju），得到</w:t>
+        <w:t>拟合 应变与**α****n****Q****</w:t>
+      </w:r>
+      <w:proofErr w:type="spellStart"/>
+      <w:r>
+        <w:t>lnA</w:t>
+      </w:r>
+      <w:proofErr w:type="spellEnd"/>
+      <w:r>
+        <w:t>**（/SCCE-</w:t>
+      </w:r>
+      <w:r>
+        <w:lastRenderedPageBreak/>
+        <w:t>build/多项式拟合.</w:t>
+      </w:r>
+      <w:proofErr w:type="spellStart"/>
+      <w:r>
+        <w:t>opju</w:t>
+      </w:r>
+      <w:proofErr w:type="spellEnd"/>
+      <w:r>
+        <w:t>），得到</w:t>
       </w:r>
       <w:r>
         <w:rPr>
@@ -2035,8 +2174,13 @@
         </w:rPr>
         <w:t>/</w:t>
       </w:r>
-      <w:r>
-        <w:t>polynomialFit中，</w:t>
+      <w:proofErr w:type="spellStart"/>
+      <w:r>
+        <w:t>polynomialFit</w:t>
+      </w:r>
+      <w:proofErr w:type="spellEnd"/>
+      <w:r>
+        <w:t>中，</w:t>
       </w:r>
     </w:p>
     <w:p>
@@ -2054,7 +2198,15 @@
         <w:t>该数据文件列单元为 应变与</w:t>
       </w:r>
       <w:r>
-        <w:t>**α****n****Q****lnA**</w:t>
+        <w:t>**α****n****Q****</w:t>
+      </w:r>
+      <w:proofErr w:type="spellStart"/>
+      <w:r>
+        <w:t>lnA</w:t>
+      </w:r>
+      <w:proofErr w:type="spellEnd"/>
+      <w:r>
+        <w:t>**</w:t>
       </w:r>
       <w:r>
         <w:t>的组合，故有2*4列</w:t>
@@ -2126,11 +2278,19 @@
         <w:rPr>
           <w:rFonts w:hint="eastAsia"/>
         </w:rPr>
-        <w:t>：x</w:t>
+        <w:t>：</w:t>
+      </w:r>
+      <w:proofErr w:type="spellStart"/>
+      <w:r>
+        <w:rPr>
+          <w:rFonts w:hint="eastAsia"/>
+        </w:rPr>
+        <w:t>x</w:t>
       </w:r>
       <w:r>
         <w:t>yyyy</w:t>
       </w:r>
+      <w:proofErr w:type="spellEnd"/>
       <w:r>
         <w:rPr>
           <w:rFonts w:hint="eastAsia"/>
@@ -2155,7 +2315,6 @@
         <w:rPr>
           <w:noProof/>
         </w:rPr>
-        <w:lastRenderedPageBreak/>
         <w:drawing>
           <wp:inline distT="0" distB="0" distL="0" distR="0" wp14:anchorId="55A0421C" wp14:editId="781281BC">
             <wp:extent cx="591961" cy="1452563"/>
@@ -2198,7 +2357,15 @@
         <w:ind w:firstLineChars="200" w:firstLine="420"/>
       </w:pPr>
       <w:r>
-        <w:t>7、运行/backupCode/CE-getStrainPoint**.py系列，读取(/SCCE-build/polynomialFit)中文件，找出step（6）中拟合</w:t>
+        <w:t>7、运行/backupCode/CE-getStrainPoint**.py系列，读取(/SCCE-build/</w:t>
+      </w:r>
+      <w:proofErr w:type="spellStart"/>
+      <w:r>
+        <w:t>polynomialFit</w:t>
+      </w:r>
+      <w:proofErr w:type="spellEnd"/>
+      <w:r>
+        <w:t>)中文件，找出step（6）中拟合</w:t>
       </w:r>
       <w:r>
         <w:rPr>
@@ -2257,7 +2424,15 @@
         <w:t>。列为</w:t>
       </w:r>
       <w:r>
-        <w:t>**α****n****Q****lnA**</w:t>
+        <w:t>**α****n****Q****</w:t>
+      </w:r>
+      <w:proofErr w:type="spellStart"/>
+      <w:r>
+        <w:t>lnA</w:t>
+      </w:r>
+      <w:proofErr w:type="spellEnd"/>
+      <w:r>
+        <w:t>**</w:t>
       </w:r>
     </w:p>
     <w:p>
@@ -2354,6 +2529,36 @@
         </w:rPr>
         <w:t>中。</w:t>
       </w:r>
+      <w:r>
+        <w:rPr>
+          <w:rFonts w:hint="eastAsia"/>
+        </w:rPr>
+        <w:t>Q为</w:t>
+      </w:r>
+      <w:proofErr w:type="spellStart"/>
+      <w:r>
+        <w:rPr>
+          <w:rFonts w:hint="eastAsia"/>
+        </w:rPr>
+        <w:lastRenderedPageBreak/>
+        <w:t>kj</w:t>
+      </w:r>
+      <w:proofErr w:type="spellEnd"/>
+      <w:r>
+        <w:t>/mol</w:t>
+      </w:r>
+      <w:r>
+        <w:rPr>
+          <w:rFonts w:hint="eastAsia"/>
+        </w:rPr>
+        <w:t>。调整格式如下图</w:t>
+      </w:r>
+      <w:r>
+        <w:rPr>
+          <w:rFonts w:hint="eastAsia"/>
+        </w:rPr>
+        <w:t>。</w:t>
+      </w:r>
     </w:p>
     <w:p>
       <w:pPr>
@@ -2468,25 +2673,13 @@
       </w:pPr>
       <w:r>
         <w:rPr>
-          <w:rFonts w:hint="eastAsia"/>
-        </w:rPr>
-        <w:t>图中excel文件为程序计算出的文件。</w:t>
-      </w:r>
-    </w:p>
-    <w:p>
-      <w:pPr>
-        <w:ind w:firstLineChars="200" w:firstLine="420"/>
-      </w:pPr>
-      <w:r>
-        <w:rPr>
-          <w:noProof/>
-        </w:rPr>
-        <w:lastRenderedPageBreak/>
+          <w:noProof/>
+        </w:rPr>
         <w:drawing>
-          <wp:inline distT="0" distB="0" distL="0" distR="0" wp14:anchorId="09D9B50F" wp14:editId="14752402">
-            <wp:extent cx="2992120" cy="1261546"/>
-            <wp:effectExtent l="0" t="0" r="0" b="0"/>
-            <wp:docPr id="19" name="图片 19"/>
+          <wp:inline distT="0" distB="0" distL="0" distR="0" wp14:anchorId="144F5572" wp14:editId="346CC3AD">
+            <wp:extent cx="3149600" cy="924479"/>
+            <wp:effectExtent l="0" t="0" r="0" b="9525"/>
+            <wp:docPr id="21" name="图片 21"/>
             <wp:cNvGraphicFramePr>
               <a:graphicFrameLocks xmlns:a="http://schemas.openxmlformats.org/drawingml/2006/main" noChangeAspect="1"/>
             </wp:cNvGraphicFramePr>
@@ -2506,6 +2699,66 @@
                   <pic:spPr>
                     <a:xfrm>
                       <a:off x="0" y="0"/>
+                      <a:ext cx="3160774" cy="927759"/>
+                    </a:xfrm>
+                    <a:prstGeom prst="rect">
+                      <a:avLst/>
+                    </a:prstGeom>
+                  </pic:spPr>
+                </pic:pic>
+              </a:graphicData>
+            </a:graphic>
+          </wp:inline>
+        </w:drawing>
+      </w:r>
+    </w:p>
+    <w:p>
+      <w:pPr>
+        <w:ind w:firstLineChars="200" w:firstLine="420"/>
+        <w:rPr>
+          <w:rFonts w:hint="eastAsia"/>
+          <w:noProof/>
+        </w:rPr>
+      </w:pPr>
+      <w:r>
+        <w:rPr>
+          <w:rFonts w:hint="eastAsia"/>
+        </w:rPr>
+        <w:t>图中excel文件为程序计算出的文件。</w:t>
+      </w:r>
+    </w:p>
+    <w:p>
+      <w:pPr>
+        <w:ind w:firstLineChars="200" w:firstLine="420"/>
+      </w:pPr>
+      <w:r>
+        <w:rPr>
+          <w:noProof/>
+        </w:rPr>
+        <w:drawing>
+          <wp:inline distT="0" distB="0" distL="0" distR="0" wp14:anchorId="09D9B50F" wp14:editId="14752402">
+            <wp:extent cx="2992120" cy="1261546"/>
+            <wp:effectExtent l="0" t="0" r="0" b="0"/>
+            <wp:docPr id="19" name="图片 19"/>
+            <wp:cNvGraphicFramePr>
+              <a:graphicFrameLocks xmlns:a="http://schemas.openxmlformats.org/drawingml/2006/main" noChangeAspect="1"/>
+            </wp:cNvGraphicFramePr>
+            <a:graphic xmlns:a="http://schemas.openxmlformats.org/drawingml/2006/main">
+              <a:graphicData uri="http://schemas.openxmlformats.org/drawingml/2006/picture">
+                <pic:pic xmlns:pic="http://schemas.openxmlformats.org/drawingml/2006/picture">
+                  <pic:nvPicPr>
+                    <pic:cNvPr id="1" name=""/>
+                    <pic:cNvPicPr/>
+                  </pic:nvPicPr>
+                  <pic:blipFill>
+                    <a:blip r:embed="rId27"/>
+                    <a:stretch>
+                      <a:fillRect/>
+                    </a:stretch>
+                  </pic:blipFill>
+                  <pic:spPr>
+                    <a:xfrm>
+                      <a:off x="0" y="0"/>
                       <a:ext cx="2998891" cy="1264401"/>
                     </a:xfrm>
                     <a:prstGeom prst="rect">
@@ -2547,7 +2800,7 @@
         </w:rPr>
         <w:t>参考：</w:t>
       </w:r>
-      <w:hyperlink r:id="rId27" w:history="1">
+      <w:hyperlink r:id="rId28" w:history="1">
         <w:r>
           <w:rPr>
             <w:rStyle w:val="a8"/>
@@ -3159,6 +3412,27 @@
       <w:u w:val="single"/>
     </w:rPr>
   </w:style>
+  <w:style w:type="paragraph" w:customStyle="1" w:styleId="md-end-block">
+    <w:name w:val="md-end-block"/>
+    <w:basedOn w:val="a"/>
+    <w:rsid w:val="00FC2352"/>
+    <w:pPr>
+      <w:widowControl/>
+      <w:spacing w:before="100" w:beforeAutospacing="1" w:after="100" w:afterAutospacing="1"/>
+      <w:jc w:val="left"/>
+    </w:pPr>
+    <w:rPr>
+      <w:rFonts w:ascii="宋体" w:eastAsia="宋体" w:hAnsi="宋体" w:cs="宋体"/>
+      <w:kern w:val="0"/>
+      <w:sz w:val="24"/>
+      <w:szCs w:val="24"/>
+    </w:rPr>
+  </w:style>
+  <w:style w:type="character" w:customStyle="1" w:styleId="md-plain">
+    <w:name w:val="md-plain"/>
+    <w:basedOn w:val="a0"/>
+    <w:rsid w:val="00FC2352"/>
+  </w:style>
 </w:styles>
 </file>
 

</xml_diff>